<commit_message>
Report finished, project ready to submit
</commit_message>
<xml_diff>
--- a/SOA4 Project 2025.docx
+++ b/SOA4 Project 2025.docx
@@ -1,6 +1,6 @@
 
 <file path=word/document.xml><?xml version="1.0" encoding="utf-8"?>
-<w:document xmlns:wpc="http://schemas.microsoft.com/office/word/2010/wordprocessingCanvas" xmlns:cx="http://schemas.microsoft.com/office/drawing/2014/chartex" xmlns:cx1="http://schemas.microsoft.com/office/drawing/2015/9/8/chartex" xmlns:cx2="http://schemas.microsoft.com/office/drawing/2015/10/21/chartex" xmlns:cx3="http://schemas.microsoft.com/office/drawing/2016/5/9/chartex" xmlns:cx4="http://schemas.microsoft.com/office/drawing/2016/5/10/chartex" xmlns:cx5="http://schemas.microsoft.com/office/drawing/2016/5/11/chartex" xmlns:cx6="http://schemas.microsoft.com/office/drawing/2016/5/12/chartex" xmlns:cx7="http://schemas.microsoft.com/office/drawing/2016/5/13/chartex" xmlns:cx8="http://schemas.microsoft.com/office/drawing/2016/5/14/chartex" xmlns:mc="http://schemas.openxmlformats.org/markup-compatibility/2006" xmlns:aink="http://schemas.microsoft.com/office/drawing/2016/ink" xmlns:am3d="http://schemas.microsoft.com/office/drawing/2017/model3d" xmlns:o="urn:schemas-microsoft-com:office:office" xmlns:r="http://schemas.openxmlformats.org/officeDocument/2006/relationships" xmlns:m="http://schemas.openxmlformats.org/officeDocument/2006/math" xmlns:v="urn:schemas-microsoft-com:vml" xmlns:wp14="http://schemas.microsoft.com/office/word/2010/wordprocessingDrawing" xmlns:wp="http://schemas.openxmlformats.org/drawingml/2006/wordprocessingDrawing" xmlns:w10="urn:schemas-microsoft-com:office:word" xmlns:w="http://schemas.openxmlformats.org/wordprocessingml/2006/main" xmlns:w14="http://schemas.microsoft.com/office/word/2010/wordml" xmlns:w15="http://schemas.microsoft.com/office/word/2012/wordml" xmlns:w16cid="http://schemas.microsoft.com/office/word/2016/wordml/cid" xmlns:w16se="http://schemas.microsoft.com/office/word/2015/wordml/symex" xmlns:wpg="http://schemas.microsoft.com/office/word/2010/wordprocessingGroup" xmlns:wpi="http://schemas.microsoft.com/office/word/2010/wordprocessingInk" xmlns:wne="http://schemas.microsoft.com/office/word/2006/wordml" xmlns:wps="http://schemas.microsoft.com/office/word/2010/wordprocessingShape" mc:Ignorable="w14 w15 w16se w16cid wp14">
+<w:document xmlns:wpc="http://schemas.microsoft.com/office/word/2010/wordprocessingCanvas" xmlns:cx="http://schemas.microsoft.com/office/drawing/2014/chartex" xmlns:cx1="http://schemas.microsoft.com/office/drawing/2015/9/8/chartex" xmlns:cx2="http://schemas.microsoft.com/office/drawing/2015/10/21/chartex" xmlns:cx3="http://schemas.microsoft.com/office/drawing/2016/5/9/chartex" xmlns:cx4="http://schemas.microsoft.com/office/drawing/2016/5/10/chartex" xmlns:cx5="http://schemas.microsoft.com/office/drawing/2016/5/11/chartex" xmlns:cx6="http://schemas.microsoft.com/office/drawing/2016/5/12/chartex" xmlns:cx7="http://schemas.microsoft.com/office/drawing/2016/5/13/chartex" xmlns:cx8="http://schemas.microsoft.com/office/drawing/2016/5/14/chartex" xmlns:mc="http://schemas.openxmlformats.org/markup-compatibility/2006" xmlns:aink="http://schemas.microsoft.com/office/drawing/2016/ink" xmlns:am3d="http://schemas.microsoft.com/office/drawing/2017/model3d" xmlns:o="urn:schemas-microsoft-com:office:office" xmlns:oel="http://schemas.microsoft.com/office/2019/extlst" xmlns:r="http://schemas.openxmlformats.org/officeDocument/2006/relationships" xmlns:m="http://schemas.openxmlformats.org/officeDocument/2006/math" xmlns:v="urn:schemas-microsoft-com:vml" xmlns:wp14="http://schemas.microsoft.com/office/word/2010/wordprocessingDrawing" xmlns:wp="http://schemas.openxmlformats.org/drawingml/2006/wordprocessingDrawing" xmlns:w10="urn:schemas-microsoft-com:office:word" xmlns:w="http://schemas.openxmlformats.org/wordprocessingml/2006/main" xmlns:w14="http://schemas.microsoft.com/office/word/2010/wordml" xmlns:w15="http://schemas.microsoft.com/office/word/2012/wordml" xmlns:w16cex="http://schemas.microsoft.com/office/word/2018/wordml/cex" xmlns:w16cid="http://schemas.microsoft.com/office/word/2016/wordml/cid" xmlns:w16="http://schemas.microsoft.com/office/word/2018/wordml" xmlns:w16du="http://schemas.microsoft.com/office/word/2023/wordml/word16du" xmlns:w16sdtdh="http://schemas.microsoft.com/office/word/2020/wordml/sdtdatahash" xmlns:w16sdtfl="http://schemas.microsoft.com/office/word/2024/wordml/sdtformatlock" xmlns:w16se="http://schemas.microsoft.com/office/word/2015/wordml/symex" xmlns:wpg="http://schemas.microsoft.com/office/word/2010/wordprocessingGroup" xmlns:wpi="http://schemas.microsoft.com/office/word/2010/wordprocessingInk" xmlns:wne="http://schemas.microsoft.com/office/word/2006/wordml" xmlns:wps="http://schemas.microsoft.com/office/word/2010/wordprocessingShape" mc:Ignorable="w14 w15 w16se w16cid w16 w16cex w16sdtdh w16sdtfl w16du wp14">
   <w:body>
     <w:p>
       <w:pPr>
@@ -202,8 +202,6 @@
           <w:szCs w:val="40"/>
         </w:rPr>
       </w:pPr>
-      <w:bookmarkStart w:id="0" w:name="_GoBack"/>
-      <w:bookmarkEnd w:id="0"/>
     </w:p>
     <w:p>
       <w:pPr>
@@ -257,23 +255,27 @@
         </w:numPr>
         <w:spacing w:line="360" w:lineRule="auto"/>
         <w:rPr>
+          <w:strike/>
           <w:lang w:val="en-IE"/>
         </w:rPr>
       </w:pPr>
       <w:r>
         <w:rPr>
+          <w:strike/>
           <w:lang w:val="en-IE"/>
         </w:rPr>
         <w:t>Create</w:t>
       </w:r>
       <w:r>
         <w:rPr>
+          <w:strike/>
           <w:lang w:val="en-IE"/>
         </w:rPr>
         <w:t xml:space="preserve"> two</w:t>
       </w:r>
       <w:r>
         <w:rPr>
+          <w:strike/>
           <w:lang w:val="en-IE"/>
         </w:rPr>
         <w:t xml:space="preserve"> </w:t>
@@ -281,18 +283,21 @@
       <w:r>
         <w:rPr>
           <w:b/>
+          <w:strike/>
           <w:lang w:val="en-IE"/>
         </w:rPr>
         <w:t>new</w:t>
       </w:r>
       <w:r>
         <w:rPr>
+          <w:strike/>
           <w:lang w:val="en-IE"/>
         </w:rPr>
         <w:t xml:space="preserve"> </w:t>
       </w:r>
       <w:r>
         <w:rPr>
+          <w:strike/>
           <w:lang w:val="en-IE"/>
         </w:rPr>
         <w:t>Services (</w:t>
@@ -300,42 +305,49 @@
       <w:r>
         <w:rPr>
           <w:b/>
+          <w:strike/>
           <w:lang w:val="en-IE"/>
         </w:rPr>
         <w:t>not</w:t>
       </w:r>
       <w:r>
         <w:rPr>
+          <w:strike/>
           <w:lang w:val="en-IE"/>
         </w:rPr>
         <w:t xml:space="preserve"> Student/Course or anything we used in class)</w:t>
       </w:r>
       <w:r>
         <w:rPr>
+          <w:strike/>
           <w:lang w:val="en-IE"/>
         </w:rPr>
         <w:t xml:space="preserve"> of your choice. </w:t>
       </w:r>
       <w:r>
         <w:rPr>
+          <w:strike/>
           <w:lang w:val="en-IE"/>
         </w:rPr>
         <w:t>Use</w:t>
       </w:r>
       <w:r>
         <w:rPr>
+          <w:strike/>
           <w:lang w:val="en-IE"/>
         </w:rPr>
         <w:t xml:space="preserve"> JPA for the database</w:t>
       </w:r>
       <w:r>
         <w:rPr>
+          <w:strike/>
           <w:lang w:val="en-IE"/>
         </w:rPr>
         <w:t>s</w:t>
       </w:r>
       <w:r>
         <w:rPr>
+          <w:strike/>
           <w:lang w:val="en-IE"/>
         </w:rPr>
         <w:t xml:space="preserve">. </w:t>
@@ -349,64 +361,59 @@
         </w:numPr>
         <w:spacing w:line="360" w:lineRule="auto"/>
         <w:rPr>
+          <w:strike/>
           <w:lang w:val="en-IE"/>
         </w:rPr>
       </w:pPr>
       <w:r>
         <w:rPr>
+          <w:strike/>
           <w:lang w:val="en-IE"/>
         </w:rPr>
         <w:t>Connect Service A</w:t>
       </w:r>
       <w:r>
         <w:rPr>
+          <w:strike/>
           <w:lang w:val="en-IE"/>
         </w:rPr>
         <w:t xml:space="preserve"> (consumer)</w:t>
       </w:r>
       <w:r>
         <w:rPr>
+          <w:strike/>
           <w:lang w:val="en-IE"/>
         </w:rPr>
         <w:t xml:space="preserve"> to Service B</w:t>
       </w:r>
       <w:r>
         <w:rPr>
+          <w:strike/>
           <w:lang w:val="en-IE"/>
         </w:rPr>
         <w:t xml:space="preserve"> (producer)</w:t>
       </w:r>
       <w:r>
         <w:rPr>
+          <w:strike/>
           <w:lang w:val="en-IE"/>
         </w:rPr>
         <w:t xml:space="preserve"> using </w:t>
       </w:r>
       <w:r>
         <w:rPr>
+          <w:strike/>
           <w:color w:val="0070C0"/>
           <w:lang w:val="en-IE"/>
         </w:rPr>
-        <w:t>Request-Response (Asynchronous Nonblocking)</w:t>
-      </w:r>
-      <w:r>
-        <w:rPr>
-          <w:color w:val="0070C0"/>
+        <w:t xml:space="preserve">Request-Response (Asynchronous Nonblocking) </w:t>
+      </w:r>
+      <w:r>
+        <w:rPr>
+          <w:strike/>
           <w:lang w:val="en-IE"/>
         </w:rPr>
-        <w:t xml:space="preserve"> </w:t>
-      </w:r>
-      <w:r>
-        <w:rPr>
-          <w:lang w:val="en-IE"/>
-        </w:rPr>
-        <w:t>style of communication</w:t>
-      </w:r>
-      <w:r>
-        <w:rPr>
-          <w:lang w:val="en-IE"/>
-        </w:rPr>
-        <w:t>.</w:t>
+        <w:t>style of communication.</w:t>
       </w:r>
     </w:p>
     <w:p>
@@ -419,44 +426,44 @@
         <w:rPr>
           <w:sz w:val="22"/>
           <w:szCs w:val="22"/>
+          <w:highlight w:val="yellow"/>
           <w:lang w:val="en-IE"/>
         </w:rPr>
       </w:pPr>
       <w:r>
         <w:rPr>
+          <w:highlight w:val="yellow"/>
           <w:lang w:val="en-IE"/>
         </w:rPr>
-        <w:t xml:space="preserve">Research how to use </w:t>
-      </w:r>
-      <w:proofErr w:type="spellStart"/>
-      <w:r>
-        <w:rPr>
+        <w:t xml:space="preserve">Research how to use ETags in Spring Boot to implement HTTP </w:t>
+      </w:r>
+      <w:proofErr w:type="gramStart"/>
+      <w:r>
+        <w:rPr>
+          <w:b/>
+          <w:highlight w:val="yellow"/>
           <w:lang w:val="en-IE"/>
         </w:rPr>
-        <w:t>ETags</w:t>
-      </w:r>
-      <w:proofErr w:type="spellEnd"/>
-      <w:r>
-        <w:rPr>
+        <w:t>caching</w:t>
+      </w:r>
+      <w:r>
+        <w:rPr>
+          <w:highlight w:val="yellow"/>
           <w:lang w:val="en-IE"/>
         </w:rPr>
-        <w:t xml:space="preserve"> in Spring Boot to implement HTTP </w:t>
-      </w:r>
-      <w:r>
-        <w:rPr>
-          <w:b/>
+        <w:t>, and</w:t>
+      </w:r>
+      <w:proofErr w:type="gramEnd"/>
+      <w:r>
+        <w:rPr>
+          <w:highlight w:val="yellow"/>
           <w:lang w:val="en-IE"/>
         </w:rPr>
-        <w:t>caching</w:t>
-      </w:r>
-      <w:r>
-        <w:rPr>
-          <w:lang w:val="en-IE"/>
-        </w:rPr>
-        <w:t>, and implement it in the project.</w:t>
-      </w:r>
-      <w:r>
-        <w:rPr>
+        <w:t xml:space="preserve"> implement it in the project.</w:t>
+      </w:r>
+      <w:r>
+        <w:rPr>
+          <w:highlight w:val="yellow"/>
           <w:lang w:val="en-IE"/>
         </w:rPr>
         <w:t xml:space="preserve"> Use caching on the collection only.</w:t>
@@ -470,12 +477,14 @@
         </w:numPr>
         <w:spacing w:line="360" w:lineRule="auto"/>
         <w:rPr>
+          <w:strike/>
           <w:szCs w:val="22"/>
           <w:lang w:val="en-IE"/>
         </w:rPr>
       </w:pPr>
       <w:r>
         <w:rPr>
+          <w:strike/>
           <w:szCs w:val="22"/>
           <w:lang w:val="en-IE"/>
         </w:rPr>
@@ -483,6 +492,7 @@
       </w:r>
       <w:r>
         <w:rPr>
+          <w:strike/>
           <w:szCs w:val="22"/>
           <w:lang w:val="en-IE"/>
         </w:rPr>
@@ -490,6 +500,7 @@
       </w:r>
       <w:r>
         <w:rPr>
+          <w:strike/>
           <w:szCs w:val="22"/>
           <w:lang w:val="en-IE"/>
         </w:rPr>
@@ -628,59 +639,110 @@
     <w:p>
       <w:pPr>
         <w:spacing w:line="360" w:lineRule="auto"/>
-      </w:pPr>
-      <w:r>
+        <w:rPr>
+          <w:strike/>
+        </w:rPr>
+      </w:pPr>
+      <w:r>
+        <w:rPr>
+          <w:strike/>
+        </w:rPr>
         <w:t xml:space="preserve">Client should show </w:t>
       </w:r>
       <w:r>
+        <w:rPr>
+          <w:strike/>
+        </w:rPr>
         <w:t>the attributes of Service A</w:t>
       </w:r>
       <w:r>
+        <w:rPr>
+          <w:strike/>
+        </w:rPr>
         <w:t xml:space="preserve"> in suitable format (e.g. table)</w:t>
       </w:r>
     </w:p>
     <w:p>
       <w:pPr>
         <w:spacing w:line="360" w:lineRule="auto"/>
-      </w:pPr>
-      <w:r>
+        <w:rPr>
+          <w:strike/>
+        </w:rPr>
+      </w:pPr>
+      <w:r>
+        <w:rPr>
+          <w:strike/>
+        </w:rPr>
         <w:t xml:space="preserve">Client should be able to refresh the entities and indicate whether the request was a 200 or </w:t>
       </w:r>
       <w:r>
+        <w:rPr>
+          <w:strike/>
+        </w:rPr>
         <w:t>304.</w:t>
       </w:r>
     </w:p>
     <w:p>
       <w:pPr>
         <w:spacing w:line="360" w:lineRule="auto"/>
-      </w:pPr>
-      <w:r>
+        <w:rPr>
+          <w:strike/>
+        </w:rPr>
+      </w:pPr>
+      <w:r>
+        <w:rPr>
+          <w:strike/>
+        </w:rPr>
         <w:t xml:space="preserve">Client should be able to add a new </w:t>
       </w:r>
       <w:r>
+        <w:rPr>
+          <w:strike/>
+        </w:rPr>
         <w:t>entity</w:t>
       </w:r>
       <w:r>
+        <w:rPr>
+          <w:strike/>
+        </w:rPr>
         <w:t xml:space="preserve"> (to Service A, the consumer)</w:t>
       </w:r>
       <w:r>
+        <w:rPr>
+          <w:strike/>
+        </w:rPr>
         <w:t>.</w:t>
       </w:r>
     </w:p>
     <w:p>
       <w:pPr>
         <w:spacing w:line="360" w:lineRule="auto"/>
-      </w:pPr>
-      <w:r>
+        <w:rPr>
+          <w:strike/>
+        </w:rPr>
+      </w:pPr>
+      <w:r>
+        <w:rPr>
+          <w:strike/>
+        </w:rPr>
         <w:t xml:space="preserve">Client should be able to edit an </w:t>
       </w:r>
       <w:r>
+        <w:rPr>
+          <w:strike/>
+        </w:rPr>
         <w:t>entity</w:t>
       </w:r>
       <w:r>
+        <w:rPr>
+          <w:strike/>
+        </w:rPr>
         <w:t xml:space="preserve"> (on Service A, the consumer)</w:t>
       </w:r>
       <w:r>
+        <w:rPr>
+          <w:strike/>
+        </w:rPr>
         <w:t>.</w:t>
       </w:r>
     </w:p>
@@ -760,29 +822,50 @@
       <w:pPr>
         <w:spacing w:line="360" w:lineRule="auto"/>
         <w:rPr>
+          <w:strike/>
           <w:color w:val="FF0000"/>
         </w:rPr>
       </w:pPr>
       <w:r>
         <w:rPr>
+          <w:strike/>
           <w:color w:val="FF0000"/>
         </w:rPr>
-        <w:t>(Note: You should not use the Student example from class.</w:t>
-      </w:r>
-      <w:r>
-        <w:rPr>
+        <w:t xml:space="preserve">(Note: You should not use the </w:t>
+      </w:r>
+      <w:proofErr w:type="gramStart"/>
+      <w:r>
+        <w:rPr>
+          <w:strike/>
           <w:color w:val="FF0000"/>
         </w:rPr>
+        <w:t>Student</w:t>
+      </w:r>
+      <w:proofErr w:type="gramEnd"/>
+      <w:r>
+        <w:rPr>
+          <w:strike/>
+          <w:color w:val="FF0000"/>
+        </w:rPr>
+        <w:t xml:space="preserve"> example from class.</w:t>
+      </w:r>
+      <w:r>
+        <w:rPr>
+          <w:strike/>
+          <w:color w:val="FF0000"/>
+        </w:rPr>
         <w:t xml:space="preserve"> Also, this example doesn’t connect to another service</w:t>
       </w:r>
       <w:r>
         <w:rPr>
+          <w:strike/>
           <w:color w:val="FF0000"/>
         </w:rPr>
         <w:t xml:space="preserve"> – you’ll have to add to the interface to show this.</w:t>
       </w:r>
       <w:r>
         <w:rPr>
+          <w:strike/>
           <w:color w:val="FF0000"/>
         </w:rPr>
         <w:t>)</w:t>
@@ -1100,35 +1183,41 @@
       <w:pPr>
         <w:spacing w:line="360" w:lineRule="auto"/>
         <w:rPr>
+          <w:strike/>
           <w:noProof/>
         </w:rPr>
       </w:pPr>
       <w:r>
         <w:rPr>
+          <w:strike/>
           <w:noProof/>
         </w:rPr>
         <w:t xml:space="preserve">After </w:t>
       </w:r>
       <w:r>
         <w:rPr>
+          <w:strike/>
           <w:noProof/>
         </w:rPr>
         <w:t>adding ‘Enda’</w:t>
       </w:r>
       <w:r>
         <w:rPr>
+          <w:strike/>
           <w:noProof/>
         </w:rPr>
         <w:t xml:space="preserve"> and clicking on </w:t>
       </w:r>
       <w:r>
         <w:rPr>
+          <w:strike/>
           <w:noProof/>
         </w:rPr>
         <w:t>‘Refresh Employees’</w:t>
       </w:r>
       <w:r>
         <w:rPr>
+          <w:strike/>
           <w:noProof/>
         </w:rPr>
         <w:t>:</w:t>
@@ -1237,37 +1326,31 @@
         <w:spacing w:line="360" w:lineRule="auto"/>
         <w:rPr>
           <w:rFonts w:ascii="Times New Roman" w:hAnsi="Times New Roman"/>
+          <w:strike/>
           <w:sz w:val="24"/>
         </w:rPr>
       </w:pPr>
       <w:r>
         <w:rPr>
           <w:rFonts w:ascii="Times New Roman" w:hAnsi="Times New Roman"/>
+          <w:strike/>
           <w:sz w:val="24"/>
         </w:rPr>
         <w:t xml:space="preserve">You can add the HTML/CSS/JS files to the </w:t>
       </w:r>
-      <w:proofErr w:type="spellStart"/>
       <w:r>
         <w:rPr>
           <w:rFonts w:ascii="Times New Roman" w:hAnsi="Times New Roman"/>
           <w:b/>
+          <w:strike/>
           <w:sz w:val="24"/>
         </w:rPr>
-        <w:t>src</w:t>
-      </w:r>
-      <w:proofErr w:type="spellEnd"/>
+        <w:t>src/main/resources/static</w:t>
+      </w:r>
       <w:r>
         <w:rPr>
           <w:rFonts w:ascii="Times New Roman" w:hAnsi="Times New Roman"/>
-          <w:b/>
-          <w:sz w:val="24"/>
-        </w:rPr>
-        <w:t>/main/resources/static</w:t>
-      </w:r>
-      <w:r>
-        <w:rPr>
-          <w:rFonts w:ascii="Times New Roman" w:hAnsi="Times New Roman"/>
+          <w:strike/>
           <w:sz w:val="24"/>
         </w:rPr>
         <w:t xml:space="preserve"> folder of your project.</w:t>
@@ -1283,12 +1366,14 @@
         <w:spacing w:line="360" w:lineRule="auto"/>
         <w:rPr>
           <w:rFonts w:ascii="Times New Roman" w:hAnsi="Times New Roman"/>
+          <w:strike/>
           <w:sz w:val="24"/>
         </w:rPr>
       </w:pPr>
       <w:r>
         <w:rPr>
           <w:rFonts w:ascii="Times New Roman" w:hAnsi="Times New Roman"/>
+          <w:strike/>
           <w:sz w:val="24"/>
         </w:rPr>
         <w:t xml:space="preserve">The </w:t>
@@ -1296,6 +1381,7 @@
       <w:r>
         <w:rPr>
           <w:rFonts w:ascii="Times New Roman" w:hAnsi="Times New Roman"/>
+          <w:strike/>
           <w:sz w:val="24"/>
         </w:rPr>
         <w:t xml:space="preserve">JS </w:t>
@@ -1303,6 +1389,7 @@
       <w:r>
         <w:rPr>
           <w:rFonts w:ascii="Times New Roman" w:hAnsi="Times New Roman"/>
+          <w:strike/>
           <w:sz w:val="24"/>
         </w:rPr>
         <w:t>Fetch API can be used for the GET, POST and PUT requests.</w:t>
@@ -1567,7 +1654,7 @@
 </file>
 
 <file path=word/numbering.xml><?xml version="1.0" encoding="utf-8"?>
-<w:numbering xmlns:wpc="http://schemas.microsoft.com/office/word/2010/wordprocessingCanvas" xmlns:cx="http://schemas.microsoft.com/office/drawing/2014/chartex" xmlns:cx1="http://schemas.microsoft.com/office/drawing/2015/9/8/chartex" xmlns:cx2="http://schemas.microsoft.com/office/drawing/2015/10/21/chartex" xmlns:cx3="http://schemas.microsoft.com/office/drawing/2016/5/9/chartex" xmlns:cx4="http://schemas.microsoft.com/office/drawing/2016/5/10/chartex" xmlns:cx5="http://schemas.microsoft.com/office/drawing/2016/5/11/chartex" xmlns:cx6="http://schemas.microsoft.com/office/drawing/2016/5/12/chartex" xmlns:cx7="http://schemas.microsoft.com/office/drawing/2016/5/13/chartex" xmlns:cx8="http://schemas.microsoft.com/office/drawing/2016/5/14/chartex" xmlns:mc="http://schemas.openxmlformats.org/markup-compatibility/2006" xmlns:aink="http://schemas.microsoft.com/office/drawing/2016/ink" xmlns:am3d="http://schemas.microsoft.com/office/drawing/2017/model3d" xmlns:o="urn:schemas-microsoft-com:office:office" xmlns:r="http://schemas.openxmlformats.org/officeDocument/2006/relationships" xmlns:m="http://schemas.openxmlformats.org/officeDocument/2006/math" xmlns:v="urn:schemas-microsoft-com:vml" xmlns:wp14="http://schemas.microsoft.com/office/word/2010/wordprocessingDrawing" xmlns:wp="http://schemas.openxmlformats.org/drawingml/2006/wordprocessingDrawing" xmlns:w10="urn:schemas-microsoft-com:office:word" xmlns:w="http://schemas.openxmlformats.org/wordprocessingml/2006/main" xmlns:w14="http://schemas.microsoft.com/office/word/2010/wordml" xmlns:w15="http://schemas.microsoft.com/office/word/2012/wordml" xmlns:w16cid="http://schemas.microsoft.com/office/word/2016/wordml/cid" xmlns:w16se="http://schemas.microsoft.com/office/word/2015/wordml/symex" xmlns:wpg="http://schemas.microsoft.com/office/word/2010/wordprocessingGroup" xmlns:wpi="http://schemas.microsoft.com/office/word/2010/wordprocessingInk" xmlns:wne="http://schemas.microsoft.com/office/word/2006/wordml" xmlns:wps="http://schemas.microsoft.com/office/word/2010/wordprocessingShape" mc:Ignorable="w14 w15 w16se w16cid wp14">
+<w:numbering xmlns:wpc="http://schemas.microsoft.com/office/word/2010/wordprocessingCanvas" xmlns:cx="http://schemas.microsoft.com/office/drawing/2014/chartex" xmlns:cx1="http://schemas.microsoft.com/office/drawing/2015/9/8/chartex" xmlns:cx2="http://schemas.microsoft.com/office/drawing/2015/10/21/chartex" xmlns:cx3="http://schemas.microsoft.com/office/drawing/2016/5/9/chartex" xmlns:cx4="http://schemas.microsoft.com/office/drawing/2016/5/10/chartex" xmlns:cx5="http://schemas.microsoft.com/office/drawing/2016/5/11/chartex" xmlns:cx6="http://schemas.microsoft.com/office/drawing/2016/5/12/chartex" xmlns:cx7="http://schemas.microsoft.com/office/drawing/2016/5/13/chartex" xmlns:cx8="http://schemas.microsoft.com/office/drawing/2016/5/14/chartex" xmlns:mc="http://schemas.openxmlformats.org/markup-compatibility/2006" xmlns:aink="http://schemas.microsoft.com/office/drawing/2016/ink" xmlns:am3d="http://schemas.microsoft.com/office/drawing/2017/model3d" xmlns:o="urn:schemas-microsoft-com:office:office" xmlns:oel="http://schemas.microsoft.com/office/2019/extlst" xmlns:r="http://schemas.openxmlformats.org/officeDocument/2006/relationships" xmlns:m="http://schemas.openxmlformats.org/officeDocument/2006/math" xmlns:v="urn:schemas-microsoft-com:vml" xmlns:wp14="http://schemas.microsoft.com/office/word/2010/wordprocessingDrawing" xmlns:wp="http://schemas.openxmlformats.org/drawingml/2006/wordprocessingDrawing" xmlns:w10="urn:schemas-microsoft-com:office:word" xmlns:w="http://schemas.openxmlformats.org/wordprocessingml/2006/main" xmlns:w14="http://schemas.microsoft.com/office/word/2010/wordml" xmlns:w15="http://schemas.microsoft.com/office/word/2012/wordml" xmlns:w16cex="http://schemas.microsoft.com/office/word/2018/wordml/cex" xmlns:w16cid="http://schemas.microsoft.com/office/word/2016/wordml/cid" xmlns:w16="http://schemas.microsoft.com/office/word/2018/wordml" xmlns:w16du="http://schemas.microsoft.com/office/word/2023/wordml/word16du" xmlns:w16sdtdh="http://schemas.microsoft.com/office/word/2020/wordml/sdtdatahash" xmlns:w16sdtfl="http://schemas.microsoft.com/office/word/2024/wordml/sdtformatlock" xmlns:w16se="http://schemas.microsoft.com/office/word/2015/wordml/symex" xmlns:wpg="http://schemas.microsoft.com/office/word/2010/wordprocessingGroup" xmlns:wpi="http://schemas.microsoft.com/office/word/2010/wordprocessingInk" xmlns:wne="http://schemas.microsoft.com/office/word/2006/wordml" xmlns:wps="http://schemas.microsoft.com/office/word/2010/wordprocessingShape" mc:Ignorable="w14 w15 w16se w16cid w16 w16cex w16sdtdh w16sdtfl w16du wp14">
   <w:abstractNum w:abstractNumId="0" w15:restartNumberingAfterBreak="0">
     <w:nsid w:val="FFFFFF1D"/>
     <w:multiLevelType w:val="multilevel"/>
@@ -3791,34 +3878,34 @@
       </w:pPr>
     </w:lvl>
   </w:abstractNum>
-  <w:num w:numId="1">
+  <w:num w:numId="1" w16cid:durableId="1450316825">
     <w:abstractNumId w:val="9"/>
   </w:num>
-  <w:num w:numId="2">
+  <w:num w:numId="2" w16cid:durableId="1641112256">
     <w:abstractNumId w:val="17"/>
   </w:num>
-  <w:num w:numId="3">
+  <w:num w:numId="3" w16cid:durableId="1900480524">
     <w:abstractNumId w:val="20"/>
   </w:num>
-  <w:num w:numId="4">
+  <w:num w:numId="4" w16cid:durableId="965310056">
     <w:abstractNumId w:val="11"/>
   </w:num>
-  <w:num w:numId="5">
+  <w:num w:numId="5" w16cid:durableId="1796483305">
     <w:abstractNumId w:val="1"/>
   </w:num>
-  <w:num w:numId="6">
+  <w:num w:numId="6" w16cid:durableId="1527131966">
     <w:abstractNumId w:val="19"/>
   </w:num>
-  <w:num w:numId="7">
+  <w:num w:numId="7" w16cid:durableId="1297250477">
     <w:abstractNumId w:val="0"/>
   </w:num>
-  <w:num w:numId="8">
+  <w:num w:numId="8" w16cid:durableId="1286500728">
     <w:abstractNumId w:val="8"/>
   </w:num>
-  <w:num w:numId="9">
+  <w:num w:numId="9" w16cid:durableId="613096176">
     <w:abstractNumId w:val="15"/>
   </w:num>
-  <w:num w:numId="10">
+  <w:num w:numId="10" w16cid:durableId="318002858">
     <w:abstractNumId w:val="7"/>
     <w:lvlOverride w:ilvl="0">
       <w:startOverride w:val="1"/>
@@ -3832,44 +3919,44 @@
     <w:lvlOverride w:ilvl="7"/>
     <w:lvlOverride w:ilvl="8"/>
   </w:num>
-  <w:num w:numId="11">
+  <w:num w:numId="11" w16cid:durableId="1777362553">
     <w:abstractNumId w:val="14"/>
   </w:num>
-  <w:num w:numId="12">
+  <w:num w:numId="12" w16cid:durableId="696278166">
     <w:abstractNumId w:val="2"/>
   </w:num>
-  <w:num w:numId="13">
+  <w:num w:numId="13" w16cid:durableId="681787423">
     <w:abstractNumId w:val="10"/>
   </w:num>
-  <w:num w:numId="14">
+  <w:num w:numId="14" w16cid:durableId="1733768056">
     <w:abstractNumId w:val="12"/>
   </w:num>
-  <w:num w:numId="15">
+  <w:num w:numId="15" w16cid:durableId="619537286">
     <w:abstractNumId w:val="16"/>
   </w:num>
-  <w:num w:numId="16">
+  <w:num w:numId="16" w16cid:durableId="820073139">
     <w:abstractNumId w:val="18"/>
   </w:num>
-  <w:num w:numId="17">
+  <w:num w:numId="17" w16cid:durableId="1513835417">
     <w:abstractNumId w:val="6"/>
   </w:num>
-  <w:num w:numId="18">
+  <w:num w:numId="18" w16cid:durableId="373584127">
     <w:abstractNumId w:val="4"/>
   </w:num>
-  <w:num w:numId="19">
+  <w:num w:numId="19" w16cid:durableId="2059746688">
     <w:abstractNumId w:val="3"/>
   </w:num>
-  <w:num w:numId="20">
+  <w:num w:numId="20" w16cid:durableId="667833437">
     <w:abstractNumId w:val="13"/>
   </w:num>
-  <w:num w:numId="21">
+  <w:num w:numId="21" w16cid:durableId="1781990995">
     <w:abstractNumId w:val="5"/>
   </w:num>
 </w:numbering>
 </file>
 
 <file path=word/styles.xml><?xml version="1.0" encoding="utf-8"?>
-<w:styles xmlns:mc="http://schemas.openxmlformats.org/markup-compatibility/2006" xmlns:r="http://schemas.openxmlformats.org/officeDocument/2006/relationships" xmlns:w="http://schemas.openxmlformats.org/wordprocessingml/2006/main" xmlns:w14="http://schemas.microsoft.com/office/word/2010/wordml" xmlns:w15="http://schemas.microsoft.com/office/word/2012/wordml" xmlns:w16cid="http://schemas.microsoft.com/office/word/2016/wordml/cid" xmlns:w16se="http://schemas.microsoft.com/office/word/2015/wordml/symex" mc:Ignorable="w14 w15 w16se w16cid">
+<w:styles xmlns:mc="http://schemas.openxmlformats.org/markup-compatibility/2006" xmlns:r="http://schemas.openxmlformats.org/officeDocument/2006/relationships" xmlns:w="http://schemas.openxmlformats.org/wordprocessingml/2006/main" xmlns:w14="http://schemas.microsoft.com/office/word/2010/wordml" xmlns:w15="http://schemas.microsoft.com/office/word/2012/wordml" xmlns:w16cex="http://schemas.microsoft.com/office/word/2018/wordml/cex" xmlns:w16cid="http://schemas.microsoft.com/office/word/2016/wordml/cid" xmlns:w16="http://schemas.microsoft.com/office/word/2018/wordml" xmlns:w16du="http://schemas.microsoft.com/office/word/2023/wordml/word16du" xmlns:w16sdtdh="http://schemas.microsoft.com/office/word/2020/wordml/sdtdatahash" xmlns:w16sdtfl="http://schemas.microsoft.com/office/word/2024/wordml/sdtformatlock" xmlns:w16se="http://schemas.microsoft.com/office/word/2015/wordml/symex" mc:Ignorable="w14 w15 w16se w16cid w16 w16cex w16sdtdh w16sdtfl w16du">
   <w:docDefaults>
     <w:rPrDefault>
       <w:rPr>
@@ -3879,7 +3966,7 @@
     </w:rPrDefault>
     <w:pPrDefault/>
   </w:docDefaults>
-  <w:latentStyles w:defLockedState="0" w:defUIPriority="0" w:defSemiHidden="0" w:defUnhideWhenUsed="0" w:defQFormat="0" w:count="375">
+  <w:latentStyles w:defLockedState="0" w:defUIPriority="0" w:defSemiHidden="0" w:defUnhideWhenUsed="0" w:defQFormat="0" w:count="376">
     <w:lsdException w:name="Normal" w:qFormat="1"/>
     <w:lsdException w:name="heading 1" w:qFormat="1"/>
     <w:lsdException w:name="heading 2" w:semiHidden="1" w:unhideWhenUsed="1" w:qFormat="1"/>
@@ -4158,6 +4245,7 @@
     <w:lsdException w:name="Smart Hyperlink" w:semiHidden="1" w:uiPriority="99" w:unhideWhenUsed="1"/>
     <w:lsdException w:name="Hashtag" w:semiHidden="1" w:uiPriority="99" w:unhideWhenUsed="1"/>
     <w:lsdException w:name="Unresolved Mention" w:semiHidden="1" w:uiPriority="99" w:unhideWhenUsed="1"/>
+    <w:lsdException w:name="Smart Link" w:semiHidden="1" w:uiPriority="99" w:unhideWhenUsed="1"/>
   </w:latentStyles>
   <w:style w:type="paragraph" w:default="1" w:styleId="Normal">
     <w:name w:val="Normal"/>
@@ -4561,6 +4649,15 @@
 </file>
 
 <file path=customXml/item1.xml><?xml version="1.0" encoding="utf-8"?>
+<?mso-contentType ?>
+<FormTemplates xmlns="http://schemas.microsoft.com/sharepoint/v3/contenttype/forms">
+  <Display>DocumentLibraryForm</Display>
+  <Edit>DocumentLibraryForm</Edit>
+  <New>DocumentLibraryForm</New>
+</FormTemplates>
+</file>
+
+<file path=customXml/item2.xml><?xml version="1.0" encoding="utf-8"?>
 <ct:contentTypeSchema xmlns:ct="http://schemas.microsoft.com/office/2006/metadata/contentType" xmlns:ma="http://schemas.microsoft.com/office/2006/metadata/properties/metaAttributes" ct:_="" ma:_="" ma:contentTypeName="Document" ma:contentTypeID="0x0101000FC47ECC1C28F849863BF7264EC787EC" ma:contentTypeVersion="15" ma:contentTypeDescription="Create a new document." ma:contentTypeScope="" ma:versionID="22c12b54c1a0af0d5c323157da9c5961">
   <xsd:schema xmlns:xsd="http://www.w3.org/2001/XMLSchema" xmlns:xs="http://www.w3.org/2001/XMLSchema" xmlns:p="http://schemas.microsoft.com/office/2006/metadata/properties" xmlns:ns3="49a505ca-09ba-4a8b-8c72-7654aff344ac" xmlns:ns4="66220a40-1bbd-44ef-928d-288a1f8c0600" targetNamespace="http://schemas.microsoft.com/office/2006/metadata/properties" ma:root="true" ma:fieldsID="6395b74e69efb253ea44d1e3b9b6aaaa" ns3:_="" ns4:_="">
     <xsd:import namespace="49a505ca-09ba-4a8b-8c72-7654aff344ac"/>
@@ -4793,15 +4890,6 @@
 </ct:contentTypeSchema>
 </file>
 
-<file path=customXml/item2.xml><?xml version="1.0" encoding="utf-8"?>
-<?mso-contentType ?>
-<FormTemplates xmlns="http://schemas.microsoft.com/sharepoint/v3/contenttype/forms">
-  <Display>DocumentLibraryForm</Display>
-  <Edit>DocumentLibraryForm</Edit>
-  <New>DocumentLibraryForm</New>
-</FormTemplates>
-</file>
-
 <file path=customXml/item3.xml><?xml version="1.0" encoding="utf-8"?>
 <p:properties xmlns:p="http://schemas.microsoft.com/office/2006/metadata/properties" xmlns:xsi="http://www.w3.org/2001/XMLSchema-instance" xmlns:pc="http://schemas.microsoft.com/office/infopath/2007/PartnerControls">
   <documentManagement>
@@ -4811,6 +4899,14 @@
 </file>
 
 <file path=customXml/itemProps1.xml><?xml version="1.0" encoding="utf-8"?>
+<ds:datastoreItem xmlns:ds="http://schemas.openxmlformats.org/officeDocument/2006/customXml" ds:itemID="{C0377638-8748-4D70-91F0-DEF74956B624}">
+  <ds:schemaRefs>
+    <ds:schemaRef ds:uri="http://schemas.microsoft.com/sharepoint/v3/contenttype/forms"/>
+  </ds:schemaRefs>
+</ds:datastoreItem>
+</file>
+
+<file path=customXml/itemProps2.xml><?xml version="1.0" encoding="utf-8"?>
 <ds:datastoreItem xmlns:ds="http://schemas.openxmlformats.org/officeDocument/2006/customXml" ds:itemID="{982F7ECE-8EFB-4D80-96FB-1E2225F9E250}">
   <ds:schemaRefs>
     <ds:schemaRef ds:uri="http://schemas.microsoft.com/office/2006/metadata/contentType"/>
@@ -4825,14 +4921,6 @@
     <ds:schemaRef ds:uri="http://purl.org/dc/elements/1.1/"/>
     <ds:schemaRef ds:uri="http://purl.org/dc/terms/"/>
     <ds:schemaRef ds:uri="http://schemas.microsoft.com/internal/obd"/>
-  </ds:schemaRefs>
-</ds:datastoreItem>
-</file>
-
-<file path=customXml/itemProps2.xml><?xml version="1.0" encoding="utf-8"?>
-<ds:datastoreItem xmlns:ds="http://schemas.openxmlformats.org/officeDocument/2006/customXml" ds:itemID="{C0377638-8748-4D70-91F0-DEF74956B624}">
-  <ds:schemaRefs>
-    <ds:schemaRef ds:uri="http://schemas.microsoft.com/sharepoint/v3/contenttype/forms"/>
   </ds:schemaRefs>
 </ds:datastoreItem>
 </file>

</xml_diff>